<commit_message>
Scaria - book intro
</commit_message>
<xml_diff>
--- a/CSE 360 Book.docx
+++ b/CSE 360 Book.docx
@@ -33,6 +33,8 @@
         <w:ind w:firstLine="720"/>
         <w:jc w:val="left"/>
       </w:pPr>
+      <w:bookmarkStart w:id="0" w:name="_GoBack"/>
+      <w:bookmarkEnd w:id="0"/>
       <w:r>
         <w:t>Software engineering is the science of developing the softwares.</w:t>
       </w:r>
@@ -134,17 +136,61 @@
         <w:rPr>
           <w:u w:val="single"/>
         </w:rPr>
-        <w:lastRenderedPageBreak/>
         <w:t>OSS in Software engineering</w:t>
       </w:r>
     </w:p>
     <w:p>
       <w:pPr>
-        <w:ind w:firstLine="720"/>
+        <w:ind w:left="720" w:firstLine="0"/>
         <w:jc w:val="left"/>
       </w:pPr>
-      <w:bookmarkStart w:id="0" w:name="_GoBack"/>
-      <w:bookmarkEnd w:id="0"/>
+      <w:r>
+        <w:t xml:space="preserve">In the current software industry open source is a huge part of the engineering philosophy. Most of the leading software developers and service providers </w:t>
+      </w:r>
+      <w:r>
+        <w:t>use, maintain, and contribute to the open-source softwares.</w:t>
+      </w:r>
+      <w:r>
+        <w:t xml:space="preserve"> This helps the companies to meet their scalablility, reliability, cost effective goals without much overhead of devloping or maintaining these softwares. This change in phylosophy has dramatically changed the way we think or build the software thesedays. For example to create higly scalable web service with some key business goals, the developers can make use open-source databases, web application frameworks or load balacers and concentrate more on the web application logic and business aspects.</w:t>
+      </w:r>
+    </w:p>
+    <w:p>
+      <w:pPr>
+        <w:ind w:left="720" w:firstLine="0"/>
+        <w:jc w:val="left"/>
+      </w:pPr>
+      <w:r>
+        <w:tab/>
+        <w:t>In the reconstructed course pan for software engine</w:t>
+      </w:r>
+      <w:r>
+        <w:t>ering, we decided make the open-</w:t>
+      </w:r>
+      <w:r>
+        <w:t>source</w:t>
+      </w:r>
+      <w:r>
+        <w:t xml:space="preserve"> development</w:t>
+      </w:r>
+      <w:r>
+        <w:t xml:space="preserve"> to be </w:t>
+      </w:r>
+      <w:r>
+        <w:t>the philosophy in focus. The key goals for the whole course reconstruction was these</w:t>
+      </w:r>
+    </w:p>
+    <w:p>
+      <w:pPr>
+        <w:pStyle w:val="ListParagraph"/>
+        <w:numPr>
+          <w:ilvl w:val="0"/>
+          <w:numId w:val="14"/>
+        </w:numPr>
+        <w:jc w:val="left"/>
+      </w:pPr>
+      <w:r>
+        <w:t xml:space="preserve">To introduce students to the open-source development </w:t>
+      </w:r>
     </w:p>
     <w:p>
       <w:pPr>
@@ -168,7 +214,6 @@
         <w:jc w:val="left"/>
       </w:pPr>
       <w:r>
-        <w:lastRenderedPageBreak/>
         <w:t>REFERENCES</w:t>
       </w:r>
     </w:p>
@@ -180,7 +225,6 @@
       <w:r>
         <w:t xml:space="preserve">[1] </w:t>
       </w:r>
-      <w:proofErr w:type="spellStart"/>
       <w:r>
         <w:rPr>
           <w:rFonts w:ascii="Times" w:hAnsi="Times" w:cs="Times"/>
@@ -189,18 +233,7 @@
           <w:sz w:val="28"/>
           <w:szCs w:val="28"/>
         </w:rPr>
-        <w:t>Peng</w:t>
-      </w:r>
-      <w:proofErr w:type="spellEnd"/>
-      <w:r>
-        <w:rPr>
-          <w:rFonts w:ascii="Times" w:hAnsi="Times" w:cs="Times"/>
-          <w:noProof w:val="0"/>
-          <w:color w:val="262626"/>
-          <w:sz w:val="28"/>
-          <w:szCs w:val="28"/>
-        </w:rPr>
-        <w:t xml:space="preserve">, R., Sun, D., &amp; Tsai, W. (2014). </w:t>
+        <w:t xml:space="preserve">Peng, R., Sun, D., &amp; Tsai, W. (2014). </w:t>
       </w:r>
       <w:r>
         <w:rPr>
@@ -212,33 +245,7 @@
           <w:sz w:val="28"/>
           <w:szCs w:val="28"/>
         </w:rPr>
-        <w:t xml:space="preserve">Understanding Requirements Driven Architecture Evolution in Social Networking </w:t>
-      </w:r>
-      <w:proofErr w:type="spellStart"/>
-      <w:r>
-        <w:rPr>
-          <w:rFonts w:ascii="Times" w:hAnsi="Times" w:cs="Times"/>
-          <w:i/>
-          <w:iCs/>
-          <w:noProof w:val="0"/>
-          <w:color w:val="262626"/>
-          <w:sz w:val="28"/>
-          <w:szCs w:val="28"/>
-        </w:rPr>
-        <w:t>SaaS</w:t>
-      </w:r>
-      <w:proofErr w:type="spellEnd"/>
-      <w:r>
-        <w:rPr>
-          <w:rFonts w:ascii="Times" w:hAnsi="Times" w:cs="Times"/>
-          <w:i/>
-          <w:iCs/>
-          <w:noProof w:val="0"/>
-          <w:color w:val="262626"/>
-          <w:sz w:val="28"/>
-          <w:szCs w:val="28"/>
-        </w:rPr>
-        <w:t>: An Industrial Case Study</w:t>
+        <w:t>Understanding Requirements Driven Architecture Evolution in Social Networking SaaS: An Industrial Case Study</w:t>
       </w:r>
       <w:r>
         <w:rPr>
@@ -248,20 +255,8 @@
           <w:sz w:val="28"/>
           <w:szCs w:val="28"/>
         </w:rPr>
-        <w:t xml:space="preserve"> (p. 234). </w:t>
-      </w:r>
-      <w:proofErr w:type="gramStart"/>
-      <w:r>
-        <w:rPr>
-          <w:rFonts w:ascii="Times" w:hAnsi="Times" w:cs="Times"/>
-          <w:noProof w:val="0"/>
-          <w:color w:val="262626"/>
-          <w:sz w:val="28"/>
-          <w:szCs w:val="28"/>
-        </w:rPr>
-        <w:t>IEEE 8th International Symposium on Service Oriented System Engineering.</w:t>
-      </w:r>
-      <w:proofErr w:type="gramEnd"/>
+        <w:t xml:space="preserve"> (p. 234). IEEE 8th International Symposium on Service Oriented System Engineering.</w:t>
+      </w:r>
     </w:p>
     <w:sectPr>
       <w:footerReference w:type="even" r:id="rId8"/>
@@ -369,7 +364,7 @@
       <w:rPr>
         <w:rStyle w:val="PageNumber"/>
       </w:rPr>
-      <w:t>3</w:t>
+      <w:t>1</w:t>
     </w:r>
     <w:r>
       <w:rPr>
@@ -1018,6 +1013,119 @@
       </w:pPr>
       <w:rPr>
         <w:rFonts w:hint="default"/>
+      </w:rPr>
+    </w:lvl>
+  </w:abstractNum>
+  <w:abstractNum w:abstractNumId="13">
+    <w:nsid w:val="77FB3AD5"/>
+    <w:multiLevelType w:val="hybridMultilevel"/>
+    <w:tmpl w:val="9ECC8DD6"/>
+    <w:lvl w:ilvl="0" w:tplc="04090001">
+      <w:start w:val="1"/>
+      <w:numFmt w:val="bullet"/>
+      <w:lvlText w:val=""/>
+      <w:lvlJc w:val="left"/>
+      <w:pPr>
+        <w:ind w:left="1440" w:hanging="360"/>
+      </w:pPr>
+      <w:rPr>
+        <w:rFonts w:ascii="Symbol" w:hAnsi="Symbol" w:hint="default"/>
+      </w:rPr>
+    </w:lvl>
+    <w:lvl w:ilvl="1" w:tplc="04090003" w:tentative="1">
+      <w:start w:val="1"/>
+      <w:numFmt w:val="bullet"/>
+      <w:lvlText w:val="o"/>
+      <w:lvlJc w:val="left"/>
+      <w:pPr>
+        <w:ind w:left="2160" w:hanging="360"/>
+      </w:pPr>
+      <w:rPr>
+        <w:rFonts w:ascii="Courier New" w:hAnsi="Courier New" w:hint="default"/>
+      </w:rPr>
+    </w:lvl>
+    <w:lvl w:ilvl="2" w:tplc="04090005" w:tentative="1">
+      <w:start w:val="1"/>
+      <w:numFmt w:val="bullet"/>
+      <w:lvlText w:val=""/>
+      <w:lvlJc w:val="left"/>
+      <w:pPr>
+        <w:ind w:left="2880" w:hanging="360"/>
+      </w:pPr>
+      <w:rPr>
+        <w:rFonts w:ascii="Wingdings" w:hAnsi="Wingdings" w:hint="default"/>
+      </w:rPr>
+    </w:lvl>
+    <w:lvl w:ilvl="3" w:tplc="04090001" w:tentative="1">
+      <w:start w:val="1"/>
+      <w:numFmt w:val="bullet"/>
+      <w:lvlText w:val=""/>
+      <w:lvlJc w:val="left"/>
+      <w:pPr>
+        <w:ind w:left="3600" w:hanging="360"/>
+      </w:pPr>
+      <w:rPr>
+        <w:rFonts w:ascii="Symbol" w:hAnsi="Symbol" w:hint="default"/>
+      </w:rPr>
+    </w:lvl>
+    <w:lvl w:ilvl="4" w:tplc="04090003" w:tentative="1">
+      <w:start w:val="1"/>
+      <w:numFmt w:val="bullet"/>
+      <w:lvlText w:val="o"/>
+      <w:lvlJc w:val="left"/>
+      <w:pPr>
+        <w:ind w:left="4320" w:hanging="360"/>
+      </w:pPr>
+      <w:rPr>
+        <w:rFonts w:ascii="Courier New" w:hAnsi="Courier New" w:hint="default"/>
+      </w:rPr>
+    </w:lvl>
+    <w:lvl w:ilvl="5" w:tplc="04090005" w:tentative="1">
+      <w:start w:val="1"/>
+      <w:numFmt w:val="bullet"/>
+      <w:lvlText w:val=""/>
+      <w:lvlJc w:val="left"/>
+      <w:pPr>
+        <w:ind w:left="5040" w:hanging="360"/>
+      </w:pPr>
+      <w:rPr>
+        <w:rFonts w:ascii="Wingdings" w:hAnsi="Wingdings" w:hint="default"/>
+      </w:rPr>
+    </w:lvl>
+    <w:lvl w:ilvl="6" w:tplc="04090001" w:tentative="1">
+      <w:start w:val="1"/>
+      <w:numFmt w:val="bullet"/>
+      <w:lvlText w:val=""/>
+      <w:lvlJc w:val="left"/>
+      <w:pPr>
+        <w:ind w:left="5760" w:hanging="360"/>
+      </w:pPr>
+      <w:rPr>
+        <w:rFonts w:ascii="Symbol" w:hAnsi="Symbol" w:hint="default"/>
+      </w:rPr>
+    </w:lvl>
+    <w:lvl w:ilvl="7" w:tplc="04090003" w:tentative="1">
+      <w:start w:val="1"/>
+      <w:numFmt w:val="bullet"/>
+      <w:lvlText w:val="o"/>
+      <w:lvlJc w:val="left"/>
+      <w:pPr>
+        <w:ind w:left="6480" w:hanging="360"/>
+      </w:pPr>
+      <w:rPr>
+        <w:rFonts w:ascii="Courier New" w:hAnsi="Courier New" w:hint="default"/>
+      </w:rPr>
+    </w:lvl>
+    <w:lvl w:ilvl="8" w:tplc="04090005" w:tentative="1">
+      <w:start w:val="1"/>
+      <w:numFmt w:val="bullet"/>
+      <w:lvlText w:val=""/>
+      <w:lvlJc w:val="left"/>
+      <w:pPr>
+        <w:ind w:left="7200" w:hanging="360"/>
+      </w:pPr>
+      <w:rPr>
+        <w:rFonts w:ascii="Wingdings" w:hAnsi="Wingdings" w:hint="default"/>
       </w:rPr>
     </w:lvl>
   </w:abstractNum>
@@ -1060,6 +1168,9 @@
   <w:num w:numId="13">
     <w:abstractNumId w:val="0"/>
   </w:num>
+  <w:num w:numId="14">
+    <w:abstractNumId w:val="13"/>
+  </w:num>
 </w:numbering>
 </file>
 
@@ -1069,6 +1180,8 @@
     <w:rPrDefault>
       <w:rPr>
         <w:rFonts w:ascii="Times New Roman" w:eastAsia="Times New Roman" w:hAnsi="Times New Roman" w:cs="Times New Roman"/>
+        <w:sz w:val="24"/>
+        <w:szCs w:val="24"/>
         <w:lang w:val="en-US" w:eastAsia="en-US" w:bidi="ar-SA"/>
       </w:rPr>
     </w:rPrDefault>
@@ -1225,7 +1338,6 @@
       <w:rFonts w:ascii="cmr10" w:hAnsi="cmr10"/>
       <w:noProof/>
       <w:sz w:val="21"/>
-      <w:szCs w:val="24"/>
     </w:rPr>
   </w:style>
   <w:style w:type="paragraph" w:styleId="Heading1">
@@ -1365,6 +1477,17 @@
       </w:tabs>
     </w:pPr>
   </w:style>
+  <w:style w:type="paragraph" w:styleId="ListParagraph">
+    <w:name w:val="List Paragraph"/>
+    <w:basedOn w:val="Normal"/>
+    <w:uiPriority w:val="34"/>
+    <w:qFormat/>
+    <w:rsid w:val="00231864"/>
+    <w:pPr>
+      <w:ind w:left="720"/>
+      <w:contextualSpacing/>
+    </w:pPr>
+  </w:style>
 </w:styles>
 </file>
 
@@ -1374,6 +1497,8 @@
     <w:rPrDefault>
       <w:rPr>
         <w:rFonts w:ascii="Times New Roman" w:eastAsia="Times New Roman" w:hAnsi="Times New Roman" w:cs="Times New Roman"/>
+        <w:sz w:val="24"/>
+        <w:szCs w:val="24"/>
         <w:lang w:val="en-US" w:eastAsia="en-US" w:bidi="ar-SA"/>
       </w:rPr>
     </w:rPrDefault>
@@ -1530,7 +1655,6 @@
       <w:rFonts w:ascii="cmr10" w:hAnsi="cmr10"/>
       <w:noProof/>
       <w:sz w:val="21"/>
-      <w:szCs w:val="24"/>
     </w:rPr>
   </w:style>
   <w:style w:type="paragraph" w:styleId="Heading1">
@@ -1668,6 +1792,17 @@
         <w:tab w:val="center" w:pos="4153"/>
         <w:tab w:val="right" w:pos="8306"/>
       </w:tabs>
+    </w:pPr>
+  </w:style>
+  <w:style w:type="paragraph" w:styleId="ListParagraph">
+    <w:name w:val="List Paragraph"/>
+    <w:basedOn w:val="Normal"/>
+    <w:uiPriority w:val="34"/>
+    <w:qFormat/>
+    <w:rsid w:val="00231864"/>
+    <w:pPr>
+      <w:ind w:left="720"/>
+      <w:contextualSpacing/>
     </w:pPr>
   </w:style>
 </w:styles>

</xml_diff>

<commit_message>
Assignment 1 - INIT DRAFT
</commit_message>
<xml_diff>
--- a/CSE 360 Book.docx
+++ b/CSE 360 Book.docx
@@ -33,8 +33,6 @@
         <w:ind w:firstLine="720"/>
         <w:jc w:val="left"/>
       </w:pPr>
-      <w:bookmarkStart w:id="0" w:name="_GoBack"/>
-      <w:bookmarkEnd w:id="0"/>
       <w:r>
         <w:t>Software engineering is the science of developing the softwares.</w:t>
       </w:r>
@@ -200,6 +198,9 @@
     </w:p>
     <w:p>
       <w:pPr>
+        <w:pBdr>
+          <w:bottom w:val="single" w:sz="6" w:space="1" w:color="auto"/>
+        </w:pBdr>
         <w:spacing w:line="240" w:lineRule="auto"/>
         <w:ind w:firstLine="0"/>
         <w:jc w:val="left"/>
@@ -207,6 +208,250 @@
       <w:r>
         <w:br w:type="page"/>
       </w:r>
+      <w:r>
+        <w:t>Assignment 1</w:t>
+      </w:r>
+    </w:p>
+    <w:p>
+      <w:pPr>
+        <w:spacing w:line="240" w:lineRule="auto"/>
+        <w:ind w:firstLine="0"/>
+        <w:jc w:val="left"/>
+      </w:pPr>
+    </w:p>
+    <w:p>
+      <w:pPr>
+        <w:spacing w:line="240" w:lineRule="auto"/>
+        <w:ind w:firstLine="720"/>
+        <w:jc w:val="left"/>
+      </w:pPr>
+      <w:r>
+        <w:t>The objective of this assignment was to introduce the students to the OSS environment and software development. In the initial classes of this course</w:t>
+      </w:r>
+      <w:r>
+        <w:t>,</w:t>
+      </w:r>
+      <w:r>
+        <w:t xml:space="preserve"> we gave presentation</w:t>
+      </w:r>
+      <w:r>
+        <w:t>s and materials</w:t>
+      </w:r>
+      <w:r>
+        <w:t xml:space="preserve"> to the students on how the open-</w:t>
+      </w:r>
+      <w:r>
+        <w:t>sourc</w:t>
+      </w:r>
+      <w:r>
+        <w:t>e</w:t>
+      </w:r>
+      <w:r>
+        <w:t>-software</w:t>
+      </w:r>
+      <w:r>
+        <w:t xml:space="preserve"> developemnt works and the i</w:t>
+      </w:r>
+      <w:r>
+        <w:t>mportance of</w:t>
+      </w:r>
+      <w:r>
+        <w:t xml:space="preserve"> the OSS in the </w:t>
+      </w:r>
+      <w:r>
+        <w:t>current software industry. S</w:t>
+      </w:r>
+      <w:r>
+        <w:t>oon we realized the fact that there</w:t>
+      </w:r>
+      <w:r>
+        <w:t xml:space="preserve"> is no better way to introduce OSS to</w:t>
+      </w:r>
+      <w:r>
+        <w:t xml:space="preserve"> student</w:t>
+      </w:r>
+      <w:r>
+        <w:t>s</w:t>
+      </w:r>
+      <w:r>
+        <w:t xml:space="preserve"> than ask them to contribute something to an active OSS community.</w:t>
+      </w:r>
+    </w:p>
+    <w:p>
+      <w:pPr>
+        <w:spacing w:line="240" w:lineRule="auto"/>
+        <w:ind w:firstLine="0"/>
+        <w:jc w:val="left"/>
+      </w:pPr>
+    </w:p>
+    <w:p>
+      <w:pPr>
+        <w:spacing w:line="240" w:lineRule="auto"/>
+        <w:ind w:firstLine="0"/>
+        <w:jc w:val="left"/>
+      </w:pPr>
+      <w:r>
+        <w:tab/>
+        <w:t>In the first assignment, we asked the students to pick an OSS software that they were passionate about. Their challenge in this assignment was to contribute some work back to that community. We gave them proper guidelines</w:t>
+      </w:r>
+      <w:r>
+        <w:t xml:space="preserve"> on how to get introduced to an OSS community</w:t>
+      </w:r>
+      <w:r>
+        <w:t xml:space="preserve"> and the ettiquetts </w:t>
+      </w:r>
+      <w:r>
+        <w:t>to be followed</w:t>
+      </w:r>
+      <w:r>
+        <w:t>. This included things like contacting community member</w:t>
+      </w:r>
+      <w:r>
+        <w:t>s</w:t>
+      </w:r>
+      <w:r>
+        <w:t xml:space="preserve"> through mailing lists, IRC channels,</w:t>
+      </w:r>
+      <w:r>
+        <w:t xml:space="preserve"> reading the code base, fixing </w:t>
+      </w:r>
+      <w:r>
+        <w:t xml:space="preserve"> bug</w:t>
+      </w:r>
+      <w:r>
+        <w:t>s</w:t>
+      </w:r>
+      <w:r>
+        <w:t xml:space="preserve"> and writing a patch or documentation. We gave them three and half weeks to get to </w:t>
+      </w:r>
+      <w:r>
+        <w:t>know the community and to make the</w:t>
+      </w:r>
+      <w:r>
+        <w:t xml:space="preserve"> contribution, at the end of which they had to submit a report on all the interactions happened with the community and the experience</w:t>
+      </w:r>
+      <w:r>
+        <w:t xml:space="preserve"> from their point of view</w:t>
+      </w:r>
+      <w:r>
+        <w:t>, with a breifing of their contribution</w:t>
+      </w:r>
+      <w:r>
+        <w:t xml:space="preserve"> to the OSS community</w:t>
+      </w:r>
+      <w:r>
+        <w:t>.</w:t>
+      </w:r>
+    </w:p>
+    <w:p>
+      <w:pPr>
+        <w:spacing w:line="240" w:lineRule="auto"/>
+        <w:ind w:firstLine="0"/>
+        <w:jc w:val="left"/>
+      </w:pPr>
+      <w:r>
+        <w:tab/>
+      </w:r>
+    </w:p>
+    <w:p>
+      <w:pPr>
+        <w:spacing w:line="240" w:lineRule="auto"/>
+        <w:ind w:firstLine="0"/>
+        <w:jc w:val="left"/>
+      </w:pPr>
+      <w:r>
+        <w:tab/>
+        <w:t>Most of the students didn’t have much trouble finiding an OSS that they were impressed with. The list was dominated by the daily used doftwares like Mozilla Firefox, Wordpress, Notepad ++, Twitter Bootstrap.</w:t>
+      </w:r>
+      <w:r>
+        <w:t xml:space="preserve"> This pattern stresses over the important role  of OSS in the current </w:t>
+      </w:r>
+      <w:r>
+        <w:t xml:space="preserve">daily used </w:t>
+      </w:r>
+      <w:r>
+        <w:t>software</w:t>
+      </w:r>
+      <w:r>
+        <w:t>s</w:t>
+      </w:r>
+      <w:r>
+        <w:t>. At the end of the assignment, most of the students were successful in making a contribution to the community. A few went over the</w:t>
+      </w:r>
+      <w:r>
+        <w:t xml:space="preserve"> open sourc</w:t>
+      </w:r>
+      <w:r>
+        <w:t>e</w:t>
+      </w:r>
+      <w:r>
+        <w:t xml:space="preserve"> code and wrote </w:t>
+      </w:r>
+      <w:r>
+        <w:t>new functionalities, some fixed bugs from bug tracker lists and the rest did documentation related contributions to the community.</w:t>
+      </w:r>
+    </w:p>
+    <w:p>
+      <w:pPr>
+        <w:spacing w:line="240" w:lineRule="auto"/>
+        <w:ind w:firstLine="0"/>
+        <w:jc w:val="left"/>
+      </w:pPr>
+    </w:p>
+    <w:p>
+      <w:pPr>
+        <w:spacing w:line="240" w:lineRule="auto"/>
+        <w:ind w:firstLine="0"/>
+        <w:jc w:val="left"/>
+      </w:pPr>
+      <w:r>
+        <w:t>The assignment was perfect introduction to OSS devlopment and software engineering. Not only the student understood how the OSS communities work, they got a glimpse of team work and procedures in the making of software and engineering behind it.</w:t>
+      </w:r>
+      <w:r>
+        <w:t xml:space="preserve"> </w:t>
+      </w:r>
+      <w:bookmarkStart w:id="0" w:name="_GoBack"/>
+      <w:bookmarkEnd w:id="0"/>
+    </w:p>
+    <w:p>
+      <w:pPr>
+        <w:spacing w:line="240" w:lineRule="auto"/>
+        <w:ind w:firstLine="0"/>
+        <w:jc w:val="left"/>
+      </w:pPr>
+      <w:r>
+        <w:br w:type="page"/>
+      </w:r>
+    </w:p>
+    <w:p>
+      <w:pPr>
+        <w:pBdr>
+          <w:bottom w:val="single" w:sz="6" w:space="1" w:color="auto"/>
+        </w:pBdr>
+        <w:spacing w:line="240" w:lineRule="auto"/>
+        <w:ind w:firstLine="0"/>
+        <w:jc w:val="left"/>
+      </w:pPr>
+      <w:r>
+        <w:t>Assignment 2</w:t>
+      </w:r>
+    </w:p>
+    <w:p>
+      <w:pPr>
+        <w:spacing w:line="240" w:lineRule="auto"/>
+        <w:ind w:firstLine="0"/>
+        <w:jc w:val="left"/>
+      </w:pPr>
+      <w:r>
+        <w:br w:type="page"/>
+      </w:r>
+    </w:p>
+    <w:p>
+      <w:pPr>
+        <w:spacing w:line="240" w:lineRule="auto"/>
+        <w:ind w:firstLine="0"/>
+        <w:jc w:val="left"/>
+      </w:pPr>
     </w:p>
     <w:p>
       <w:pPr>
@@ -259,8 +504,8 @@
       </w:r>
     </w:p>
     <w:sectPr>
-      <w:footerReference w:type="even" r:id="rId8"/>
-      <w:footerReference w:type="default" r:id="rId9"/>
+      <w:footerReference w:type="even" r:id="rId9"/>
+      <w:footerReference w:type="default" r:id="rId10"/>
       <w:pgSz w:w="11906" w:h="16838" w:code="9"/>
       <w:pgMar w:top="2211" w:right="1556" w:bottom="2211" w:left="1260" w:header="1701" w:footer="1701" w:gutter="0"/>
       <w:cols w:space="708"/>
@@ -1419,7 +1664,9 @@
   </w:style>
   <w:style w:type="character" w:default="1" w:styleId="DefaultParagraphFont">
     <w:name w:val="Default Paragraph Font"/>
+    <w:uiPriority w:val="1"/>
     <w:semiHidden/>
+    <w:unhideWhenUsed/>
   </w:style>
   <w:style w:type="table" w:default="1" w:styleId="TableNormal">
     <w:name w:val="Normal Table"/>
@@ -1736,7 +1983,9 @@
   </w:style>
   <w:style w:type="character" w:default="1" w:styleId="DefaultParagraphFont">
     <w:name w:val="Default Paragraph Font"/>
+    <w:uiPriority w:val="1"/>
     <w:semiHidden/>
+    <w:unhideWhenUsed/>
   </w:style>
   <w:style w:type="table" w:default="1" w:styleId="TableNormal">
     <w:name w:val="Normal Table"/>
@@ -2126,4 +2375,16 @@
   </a:objectDefaults>
   <a:extraClrSchemeLst/>
 </a:theme>
+</file>
+
+<file path=customXml/item1.xml><?xml version="1.0" encoding="utf-8"?>
+<b:Sources xmlns:b="http://schemas.openxmlformats.org/officeDocument/2006/bibliography" xmlns="http://schemas.openxmlformats.org/officeDocument/2006/bibliography" SelectedStyle="/APA.XSL" StyleName="APA"/>
+</file>
+
+<file path=customXml/itemProps1.xml><?xml version="1.0" encoding="utf-8"?>
+<ds:datastoreItem xmlns:ds="http://schemas.openxmlformats.org/officeDocument/2006/customXml" ds:itemID="{A0063ED5-AF5F-9D49-86E5-BDBFBABFC0AF}">
+  <ds:schemaRefs>
+    <ds:schemaRef ds:uri="http://schemas.openxmlformats.org/officeDocument/2006/bibliography"/>
+  </ds:schemaRefs>
+</ds:datastoreItem>
 </file>
</xml_diff>

<commit_message>
Assignment 2 - INIT DRAFT
</commit_message>
<xml_diff>
--- a/CSE 360 Book.docx
+++ b/CSE 360 Book.docx
@@ -410,8 +410,6 @@
       <w:r>
         <w:t xml:space="preserve"> </w:t>
       </w:r>
-      <w:bookmarkStart w:id="0" w:name="_GoBack"/>
-      <w:bookmarkEnd w:id="0"/>
     </w:p>
     <w:p>
       <w:pPr>
@@ -442,6 +440,118 @@
         <w:ind w:firstLine="0"/>
         <w:jc w:val="left"/>
       </w:pPr>
+    </w:p>
+    <w:p>
+      <w:pPr>
+        <w:spacing w:line="240" w:lineRule="auto"/>
+        <w:ind w:firstLine="0"/>
+        <w:jc w:val="left"/>
+      </w:pPr>
+    </w:p>
+    <w:p>
+      <w:pPr>
+        <w:spacing w:line="240" w:lineRule="auto"/>
+        <w:ind w:firstLine="0"/>
+        <w:jc w:val="left"/>
+      </w:pPr>
+      <w:r>
+        <w:tab/>
+        <w:t xml:space="preserve">In the first </w:t>
+      </w:r>
+      <w:r>
+        <w:t>assignment we aimed at introducing the students to the way OSS are made. The next step was to introduce them to them to latest trends and practices happening in the OSS space and its impact on software development industry. The second assignment was tailor made with that obje</w:t>
+      </w:r>
+      <w:r>
+        <w:t>c</w:t>
+      </w:r>
+      <w:r>
+        <w:t>tive in mind.</w:t>
+      </w:r>
+    </w:p>
+    <w:p>
+      <w:pPr>
+        <w:spacing w:line="240" w:lineRule="auto"/>
+        <w:ind w:firstLine="0"/>
+        <w:jc w:val="left"/>
+      </w:pPr>
+    </w:p>
+    <w:p>
+      <w:pPr>
+        <w:spacing w:line="240" w:lineRule="auto"/>
+        <w:ind w:firstLine="0"/>
+        <w:jc w:val="left"/>
+      </w:pPr>
+      <w:r>
+        <w:tab/>
+        <w:t>The assignment instructed the students to research the open internet and come up with a latest trend in software engineering or industry that has some influence or assosiation with open-source-software development.</w:t>
+      </w:r>
+      <w:r>
+        <w:t xml:space="preserve"> Based on the theme they picked for the assignment, they had to make a wiki page explaining all their findings and analysis</w:t>
+      </w:r>
+      <w:r>
+        <w:t>. Later we asked students to make a short presentation on their analysis of the findindings and present it. This was a short assignment compared to the first assignment. We received wide veriety of topics from stdents ranging from open-sourc</w:t>
+      </w:r>
+      <w:r>
+        <w:t>e Version Controlling, Github, Continuous I</w:t>
+      </w:r>
+      <w:r>
+        <w:t xml:space="preserve">ntegration frameworks, </w:t>
+      </w:r>
+      <w:r>
+        <w:t>Scalability with open source softwares, Cloud solutions with open-source-softwares, testing with open-source-softwares and requirement analysis of OSS etc.</w:t>
+      </w:r>
+    </w:p>
+    <w:p>
+      <w:pPr>
+        <w:spacing w:line="240" w:lineRule="auto"/>
+        <w:ind w:firstLine="0"/>
+        <w:jc w:val="left"/>
+      </w:pPr>
+    </w:p>
+    <w:p>
+      <w:pPr>
+        <w:spacing w:line="240" w:lineRule="auto"/>
+        <w:ind w:firstLine="720"/>
+        <w:jc w:val="left"/>
+      </w:pPr>
+      <w:r>
+        <w:t>We provided infrastructure for the students to build their wiki page at course’s wiki space.</w:t>
+      </w:r>
+      <w:r>
+        <w:t xml:space="preserve"> They created the wiki page filled the findings respective to their topic and the analysis or conclusion of the specific trend in the software making process.</w:t>
+      </w:r>
+      <w:r>
+        <w:br w:type="page"/>
+      </w:r>
+    </w:p>
+    <w:p>
+      <w:pPr>
+        <w:pBdr>
+          <w:bottom w:val="single" w:sz="6" w:space="1" w:color="auto"/>
+        </w:pBdr>
+        <w:spacing w:line="240" w:lineRule="auto"/>
+        <w:ind w:firstLine="0"/>
+        <w:jc w:val="left"/>
+      </w:pPr>
+      <w:r>
+        <w:t>Assignment 3 – Project</w:t>
+      </w:r>
+    </w:p>
+    <w:p>
+      <w:pPr>
+        <w:spacing w:line="240" w:lineRule="auto"/>
+        <w:ind w:firstLine="720"/>
+        <w:jc w:val="left"/>
+      </w:pPr>
+    </w:p>
+    <w:p>
+      <w:pPr>
+        <w:spacing w:line="240" w:lineRule="auto"/>
+        <w:ind w:firstLine="720"/>
+        <w:jc w:val="left"/>
+      </w:pPr>
+      <w:bookmarkStart w:id="0" w:name="_GoBack"/>
+      <w:bookmarkEnd w:id="0"/>
       <w:r>
         <w:br w:type="page"/>
       </w:r>
@@ -2382,7 +2492,7 @@
 </file>
 
 <file path=customXml/itemProps1.xml><?xml version="1.0" encoding="utf-8"?>
-<ds:datastoreItem xmlns:ds="http://schemas.openxmlformats.org/officeDocument/2006/customXml" ds:itemID="{A0063ED5-AF5F-9D49-86E5-BDBFBABFC0AF}">
+<ds:datastoreItem xmlns:ds="http://schemas.openxmlformats.org/officeDocument/2006/customXml" ds:itemID="{E87FB3D3-AE7A-894C-9F34-36EAF24F411D}">
   <ds:schemaRefs>
     <ds:schemaRef ds:uri="http://schemas.openxmlformats.org/officeDocument/2006/bibliography"/>
   </ds:schemaRefs>

</xml_diff>